<commit_message>
Actualizando documentacion y ejemplos tips
</commit_message>
<xml_diff>
--- a/Javascript-ES5/Files/JavaScript-ES5.docx
+++ b/Javascript-ES5/Files/JavaScript-ES5.docx
@@ -923,25 +923,39 @@
       <w:r>
         <w:rPr>
           <w:rStyle w:val="SubtleEmphasis"/>
+          <w:lang w:val="es-AR"/>
         </w:rPr>
         <w:t xml:space="preserve">Tipos </w:t>
       </w:r>
       <w:r>
         <w:rPr>
           <w:rStyle w:val="SubtleEmphasis"/>
+          <w:lang w:val="es-AR"/>
         </w:rPr>
         <w:t>Primitivos:</w:t>
       </w:r>
       <w:r>
+        <w:rPr>
+          <w:lang w:val="es-AR"/>
+        </w:rPr>
         <w:t xml:space="preserve"> </w:t>
       </w:r>
       <w:r>
+        <w:rPr>
+          <w:lang w:val="es-AR"/>
+        </w:rPr>
         <w:t xml:space="preserve">Number, string, </w:t>
       </w:r>
       <w:r>
+        <w:rPr>
+          <w:lang w:val="es-AR"/>
+        </w:rPr>
         <w:t>bool, undefined, null</w:t>
       </w:r>
       <w:r>
+        <w:rPr>
+          <w:lang w:val="es-AR"/>
+        </w:rPr>
         <w:t xml:space="preserve">. </w:t>
       </w:r>
       <w:r>
@@ -11078,19 +11092,7 @@
           <w:lang w:val="es-AR"/>
           <w14:ligatures w14:val="none"/>
         </w:rPr>
-        <w:t>( (</w:t>
-      </w:r>
-      <w:r>
-        <w:rPr>
-          <w:rFonts w:ascii="Consolas" w:eastAsia="Times New Roman" w:hAnsi="Consolas" w:cs="Times New Roman"/>
-          <w:color w:val="DDDDDD"/>
-          <w:kern w:val="0"/>
-          <w:sz w:val="18"/>
-          <w:szCs w:val="18"/>
-          <w:lang w:val="es-AR"/>
-          <w14:ligatures w14:val="none"/>
-        </w:rPr>
-        <w:t>elemento</w:t>
+        <w:t>( (elemento</w:t>
       </w:r>
       <w:r>
         <w:rPr>
@@ -11303,6 +11305,12 @@
           <w:lang w:val="es-AR"/>
         </w:rPr>
         <w:t>Son propios de cada funcion</w:t>
+      </w:r>
+      <w:r>
+        <w:rPr>
+          <w:lang w:val="es-AR"/>
+        </w:rPr>
+        <w:t>(tradicional)</w:t>
       </w:r>
       <w:r>
         <w:rPr>
@@ -15081,6 +15089,56 @@
         </w:rPr>
         <w:t xml:space="preserve"> etc. Debido a esto se dice entonces que las funciones son de primera clase, porque pueden ser tratadas como cualquier otro valor.</w:t>
       </w:r>
+      <w:r>
+        <w:rPr>
+          <w:rFonts w:ascii="Roboto" w:hAnsi="Roboto"/>
+          <w:color w:val="2D2F31"/>
+          <w:sz w:val="21"/>
+          <w:szCs w:val="21"/>
+          <w:lang w:val="es-AR"/>
+        </w:rPr>
+        <w:t xml:space="preserve"> </w:t>
+      </w:r>
+      <w:r>
+        <w:rPr>
+          <w:rFonts w:ascii="Roboto" w:hAnsi="Roboto"/>
+          <w:color w:val="2D2F31"/>
+          <w:sz w:val="21"/>
+          <w:szCs w:val="21"/>
+          <w:lang w:val="es-AR"/>
+        </w:rPr>
+        <w:t xml:space="preserve">El objetivo principal es centralizar la logica de </w:t>
+      </w:r>
+      <w:r>
+        <w:rPr>
+          <w:rFonts w:ascii="Roboto" w:hAnsi="Roboto"/>
+          <w:color w:val="2D2F31"/>
+          <w:sz w:val="21"/>
+          <w:szCs w:val="21"/>
+          <w:lang w:val="es-AR"/>
+        </w:rPr>
+        <w:t>un prcedimiento que podemos reutilizar varias veces.</w:t>
+      </w:r>
+      <w:r>
+        <w:rPr>
+          <w:rFonts w:ascii="Roboto" w:hAnsi="Roboto"/>
+          <w:color w:val="2D2F31"/>
+          <w:sz w:val="21"/>
+          <w:szCs w:val="21"/>
+          <w:lang w:val="es-AR"/>
+        </w:rPr>
+        <w:t xml:space="preserve"> Si no tiene explicitamente la palabra return </w:t>
+      </w:r>
+      <w:r>
+        <w:rPr>
+          <w:rFonts w:ascii="Roboto" w:hAnsi="Roboto"/>
+          <w:color w:val="2D2F31"/>
+          <w:sz w:val="21"/>
+          <w:szCs w:val="21"/>
+          <w:lang w:val="es-AR"/>
+        </w:rPr>
+        <w:t>por defecto devuelve undefined</w:t>
+      </w:r>
     </w:p>
     <w:p>
       <w:pPr>
@@ -15131,7 +15189,7 @@
           <w:szCs w:val="21"/>
           <w:lang w:val="es-AR"/>
         </w:rPr>
-        <w:t>uando esta se define en el programa, de manera individual, con la  estructura "estandar".</w:t>
+        <w:t>uando esta se define en el programa, de manera individual, con la estructura "estandar".</w:t>
       </w:r>
     </w:p>
     <w:p>
@@ -16337,6 +16395,7 @@
           <w:szCs w:val="21"/>
           <w:lang w:val="es-AR"/>
         </w:rPr>
+        <w:lastRenderedPageBreak/>
         <w:t>Ahora:</w:t>
       </w:r>
     </w:p>
@@ -16383,7 +16442,6 @@
           <w:sz w:val="20"/>
           <w:szCs w:val="20"/>
         </w:rPr>
-        <w:lastRenderedPageBreak/>
         <w:t>function</w:t>
       </w:r>
       <w:r>
@@ -18315,6 +18373,7 @@
           <w:sz w:val="20"/>
           <w:szCs w:val="20"/>
         </w:rPr>
+        <w:lastRenderedPageBreak/>
         <w:t>}</w:t>
       </w:r>
     </w:p>
@@ -18339,7 +18398,6 @@
           <w:szCs w:val="21"/>
           <w:lang w:val="es-AR"/>
         </w:rPr>
-        <w:lastRenderedPageBreak/>
         <w:t>¿Los argumentos se pasaban al momento de la llamada cierto? Ahora, como nuestra llamada esta justo debajo de la función, ¡entonces ahí irán!</w:t>
       </w:r>
     </w:p>

</xml_diff>

<commit_message>
Actualizacion docu y codigo de ejemplos
</commit_message>
<xml_diff>
--- a/Javascript-ES5/Files/JavaScript-ES5.docx
+++ b/Javascript-ES5/Files/JavaScript-ES5.docx
@@ -10414,20 +10414,234 @@
         <w:rPr>
           <w:lang w:val="es-AR"/>
         </w:rPr>
-        <w:t xml:space="preserve">slice(), </w:t>
-      </w:r>
-    </w:p>
-    <w:p>
-      <w:pPr>
-        <w:rPr>
-          <w:lang w:val="es-AR"/>
-        </w:rPr>
-      </w:pPr>
-      <w:r>
-        <w:rPr>
-          <w:lang w:val="es-AR"/>
-        </w:rPr>
-        <w:t>podemos tener arr</w:t>
+        <w:t>slice(</w:t>
+      </w:r>
+      <w:r>
+        <w:rPr>
+          <w:lang w:val="es-AR"/>
+        </w:rPr>
+        <w:t>indexInicio,indexFin</w:t>
+      </w:r>
+      <w:r>
+        <w:rPr>
+          <w:lang w:val="es-AR"/>
+        </w:rPr>
+        <w:t>),</w:t>
+      </w:r>
+      <w:r>
+        <w:rPr>
+          <w:lang w:val="es-AR"/>
+        </w:rPr>
+        <w:t xml:space="preserve"> si mandamos parametros devuelve los elementos del arreglo que especifiquemos</w:t>
+      </w:r>
+      <w:r>
+        <w:rPr>
+          <w:lang w:val="es-AR"/>
+        </w:rPr>
+        <w:t>, sin parametros</w:t>
+      </w:r>
+      <w:r>
+        <w:rPr>
+          <w:lang w:val="es-AR"/>
+        </w:rPr>
+        <w:t xml:space="preserve"> </w:t>
+      </w:r>
+      <w:r>
+        <w:rPr>
+          <w:lang w:val="es-AR"/>
+        </w:rPr>
+        <w:t xml:space="preserve">devuelve </w:t>
+      </w:r>
+      <w:r>
+        <w:rPr>
+          <w:lang w:val="es-AR"/>
+        </w:rPr>
+        <w:t xml:space="preserve">una copia del </w:t>
+      </w:r>
+      <w:r>
+        <w:rPr>
+          <w:lang w:val="es-AR"/>
+        </w:rPr>
+        <w:t>arreglo</w:t>
+      </w:r>
+      <w:r>
+        <w:rPr>
+          <w:lang w:val="es-AR"/>
+        </w:rPr>
+        <w:t xml:space="preserve"> pero rompiendo la referencia</w:t>
+      </w:r>
+    </w:p>
+    <w:p>
+      <w:pPr>
+        <w:shd w:val="clear" w:color="auto" w:fill="1F1F1F"/>
+        <w:spacing w:after="0" w:line="285" w:lineRule="atLeast"/>
+        <w:rPr>
+          <w:rFonts w:ascii="Consolas" w:eastAsia="Times New Roman" w:hAnsi="Consolas" w:cs="Times New Roman"/>
+          <w:color w:val="DDDDDD"/>
+          <w:kern w:val="0"/>
+          <w:sz w:val="21"/>
+          <w:szCs w:val="21"/>
+          <w:lang w:val="es-AR"/>
+          <w14:ligatures w14:val="none"/>
+        </w:rPr>
+      </w:pPr>
+      <w:r>
+        <w:rPr>
+          <w:rFonts w:ascii="Consolas" w:eastAsia="Times New Roman" w:hAnsi="Consolas" w:cs="Times New Roman"/>
+          <w:color w:val="DDDDDD"/>
+          <w:kern w:val="0"/>
+          <w:sz w:val="21"/>
+          <w:szCs w:val="21"/>
+          <w:lang w:val="es-AR"/>
+          <w14:ligatures w14:val="none"/>
+        </w:rPr>
+        <w:t>[</w:t>
+      </w:r>
+      <w:r>
+        <w:rPr>
+          <w:rFonts w:ascii="Consolas" w:eastAsia="Times New Roman" w:hAnsi="Consolas" w:cs="Times New Roman"/>
+          <w:color w:val="AE81FF"/>
+          <w:kern w:val="0"/>
+          <w:sz w:val="21"/>
+          <w:szCs w:val="21"/>
+          <w:lang w:val="es-AR"/>
+          <w14:ligatures w14:val="none"/>
+        </w:rPr>
+        <w:t>0</w:t>
+      </w:r>
+      <w:r>
+        <w:rPr>
+          <w:rFonts w:ascii="Consolas" w:eastAsia="Times New Roman" w:hAnsi="Consolas" w:cs="Times New Roman"/>
+          <w:color w:val="DDDDDD"/>
+          <w:kern w:val="0"/>
+          <w:sz w:val="21"/>
+          <w:szCs w:val="21"/>
+          <w:lang w:val="es-AR"/>
+          <w14:ligatures w14:val="none"/>
+        </w:rPr>
+        <w:t>,</w:t>
+      </w:r>
+      <w:r>
+        <w:rPr>
+          <w:rFonts w:ascii="Consolas" w:eastAsia="Times New Roman" w:hAnsi="Consolas" w:cs="Times New Roman"/>
+          <w:color w:val="AE81FF"/>
+          <w:kern w:val="0"/>
+          <w:sz w:val="21"/>
+          <w:szCs w:val="21"/>
+          <w:lang w:val="es-AR"/>
+          <w14:ligatures w14:val="none"/>
+        </w:rPr>
+        <w:t>6</w:t>
+      </w:r>
+      <w:r>
+        <w:rPr>
+          <w:rFonts w:ascii="Consolas" w:eastAsia="Times New Roman" w:hAnsi="Consolas" w:cs="Times New Roman"/>
+          <w:color w:val="DDDDDD"/>
+          <w:kern w:val="0"/>
+          <w:sz w:val="21"/>
+          <w:szCs w:val="21"/>
+          <w:lang w:val="es-AR"/>
+          <w14:ligatures w14:val="none"/>
+        </w:rPr>
+        <w:t>].</w:t>
+      </w:r>
+      <w:r>
+        <w:rPr>
+          <w:rFonts w:ascii="Consolas" w:eastAsia="Times New Roman" w:hAnsi="Consolas" w:cs="Times New Roman"/>
+          <w:color w:val="A6E22E"/>
+          <w:kern w:val="0"/>
+          <w:sz w:val="21"/>
+          <w:szCs w:val="21"/>
+          <w:lang w:val="es-AR"/>
+          <w14:ligatures w14:val="none"/>
+        </w:rPr>
+        <w:t>includes</w:t>
+      </w:r>
+      <w:r>
+        <w:rPr>
+          <w:rFonts w:ascii="Consolas" w:eastAsia="Times New Roman" w:hAnsi="Consolas" w:cs="Times New Roman"/>
+          <w:color w:val="DDDDDD"/>
+          <w:kern w:val="0"/>
+          <w:sz w:val="21"/>
+          <w:szCs w:val="21"/>
+          <w:lang w:val="es-AR"/>
+          <w14:ligatures w14:val="none"/>
+        </w:rPr>
+        <w:t xml:space="preserve">( </w:t>
+      </w:r>
+      <w:r>
+        <w:rPr>
+          <w:rFonts w:ascii="Consolas" w:eastAsia="Times New Roman" w:hAnsi="Consolas" w:cs="Times New Roman"/>
+          <w:color w:val="F8F8F2"/>
+          <w:kern w:val="0"/>
+          <w:sz w:val="21"/>
+          <w:szCs w:val="21"/>
+          <w:lang w:val="es-AR"/>
+          <w14:ligatures w14:val="none"/>
+        </w:rPr>
+        <w:t>dia</w:t>
+      </w:r>
+      <w:r>
+        <w:rPr>
+          <w:rFonts w:ascii="Consolas" w:eastAsia="Times New Roman" w:hAnsi="Consolas" w:cs="Times New Roman"/>
+          <w:color w:val="DDDDDD"/>
+          <w:kern w:val="0"/>
+          <w:sz w:val="21"/>
+          <w:szCs w:val="21"/>
+          <w:lang w:val="es-AR"/>
+          <w14:ligatures w14:val="none"/>
+        </w:rPr>
+        <w:t xml:space="preserve"> )</w:t>
+      </w:r>
+      <w:r>
+        <w:rPr>
+          <w:rFonts w:ascii="Consolas" w:eastAsia="Times New Roman" w:hAnsi="Consolas" w:cs="Times New Roman"/>
+          <w:color w:val="DDDDDD"/>
+          <w:kern w:val="0"/>
+          <w:sz w:val="21"/>
+          <w:szCs w:val="21"/>
+          <w:lang w:val="es-AR"/>
+          <w14:ligatures w14:val="none"/>
+        </w:rPr>
+        <w:t xml:space="preserve">//devuelve true si </w:t>
+      </w:r>
+      <w:r>
+        <w:rPr>
+          <w:rFonts w:ascii="Consolas" w:eastAsia="Times New Roman" w:hAnsi="Consolas" w:cs="Times New Roman"/>
+          <w:color w:val="DDDDDD"/>
+          <w:kern w:val="0"/>
+          <w:sz w:val="21"/>
+          <w:szCs w:val="21"/>
+          <w:lang w:val="es-AR"/>
+          <w14:ligatures w14:val="none"/>
+        </w:rPr>
+        <w:t>el parametro es igual a alguno de los elementos</w:t>
+      </w:r>
+    </w:p>
+    <w:p>
+      <w:pPr>
+        <w:rPr>
+          <w:lang w:val="es-AR"/>
+        </w:rPr>
+      </w:pPr>
+    </w:p>
+    <w:p>
+      <w:pPr>
+        <w:rPr>
+          <w:lang w:val="es-AR"/>
+        </w:rPr>
+      </w:pPr>
+      <w:r>
+        <w:rPr>
+          <w:lang w:val="es-AR"/>
+        </w:rPr>
+        <w:t>P</w:t>
+      </w:r>
+      <w:r>
+        <w:rPr>
+          <w:lang w:val="es-AR"/>
+        </w:rPr>
+        <w:t>odemos tener arr</w:t>
       </w:r>
       <w:r>
         <w:rPr>

</xml_diff>

<commit_message>
Juego black jack y DOM
</commit_message>
<xml_diff>
--- a/Javascript-ES5/Files/JavaScript-ES5.docx
+++ b/Javascript-ES5/Files/JavaScript-ES5.docx
@@ -10333,7 +10333,7 @@
         <w:rPr>
           <w:lang w:val="es-AR"/>
         </w:rPr>
-        <w:t xml:space="preserve"> - vborra el ultimo elemento del arreglo y lo devuelve-</w:t>
+        <w:t xml:space="preserve"> - borra el ultimo elemento del arreglo y lo devuelve-</w:t>
       </w:r>
       <w:r>
         <w:rPr>
@@ -10591,19 +10591,7 @@
           <w:lang w:val="es-AR"/>
           <w14:ligatures w14:val="none"/>
         </w:rPr>
-        <w:t xml:space="preserve"> )</w:t>
-      </w:r>
-      <w:r>
-        <w:rPr>
-          <w:rFonts w:ascii="Consolas" w:eastAsia="Times New Roman" w:hAnsi="Consolas" w:cs="Times New Roman"/>
-          <w:color w:val="DDDDDD"/>
-          <w:kern w:val="0"/>
-          <w:sz w:val="21"/>
-          <w:szCs w:val="21"/>
-          <w:lang w:val="es-AR"/>
-          <w14:ligatures w14:val="none"/>
-        </w:rPr>
-        <w:t xml:space="preserve">//devuelve true si </w:t>
+        <w:t xml:space="preserve"> )//devuelve true si </w:t>
       </w:r>
       <w:r>
         <w:rPr>

</xml_diff>